<commit_message>
1. Added Beth's power relations in a simple RCT calculations.
2. Work on calculating effect size in F test for equality of population variances analytically.
</commit_message>
<xml_diff>
--- a/Problem with NCP_Solution.docx
+++ b/Problem with NCP_Solution.docx
@@ -6670,214 +6670,898 @@
       <w:pPr>
         <w:rPr>
           <w:rFonts w:ascii="Times New Roman" w:hAnsi="Times New Roman" w:cs="Times New Roman"/>
+          <w:color w:val="FF0000"/>
           <w:sz w:val="24"/>
           <w:szCs w:val="24"/>
         </w:rPr>
       </w:pPr>
-      <m:oMathPara>
-        <m:oMath>
-          <m:r>
-            <w:rPr>
-              <w:rFonts w:ascii="Cambria Math" w:hAnsi="Cambria Math" w:cs="Times New Roman"/>
-              <w:sz w:val="24"/>
-              <w:szCs w:val="24"/>
-            </w:rPr>
-            <m:t>F=</m:t>
-          </m:r>
-          <m:f>
-            <m:fPr>
-              <m:ctrlPr>
-                <w:rPr>
-                  <w:rFonts w:ascii="Cambria Math" w:hAnsi="Cambria Math" w:cs="Times New Roman"/>
-                  <w:i/>
-                  <w:sz w:val="24"/>
-                  <w:szCs w:val="24"/>
-                </w:rPr>
-              </m:ctrlPr>
-            </m:fPr>
-            <m:num>
-              <m:r>
-                <w:rPr>
-                  <w:rFonts w:ascii="Cambria Math" w:hAnsi="Cambria Math" w:cs="Times New Roman"/>
-                  <w:sz w:val="24"/>
-                  <w:szCs w:val="24"/>
-                </w:rPr>
-                <m:t>SS</m:t>
-              </m:r>
-              <m:sSub>
-                <m:sSubPr>
-                  <m:ctrlPr>
-                    <w:rPr>
-                      <w:rFonts w:ascii="Cambria Math" w:hAnsi="Cambria Math" w:cs="Times New Roman"/>
-                      <w:i/>
-                      <w:sz w:val="24"/>
-                      <w:szCs w:val="24"/>
-                    </w:rPr>
-                  </m:ctrlPr>
-                </m:sSubPr>
-                <m:e>
-                  <m:r>
-                    <w:rPr>
-                      <w:rFonts w:ascii="Cambria Math" w:hAnsi="Cambria Math" w:cs="Times New Roman"/>
-                      <w:sz w:val="24"/>
-                      <w:szCs w:val="24"/>
-                    </w:rPr>
-                    <m:t>E</m:t>
-                  </m:r>
-                </m:e>
-                <m:sub>
-                  <m:r>
-                    <w:rPr>
-                      <w:rFonts w:ascii="Cambria Math" w:hAnsi="Cambria Math" w:cs="Times New Roman"/>
-                      <w:sz w:val="24"/>
-                      <w:szCs w:val="24"/>
-                    </w:rPr>
-                    <m:t>1</m:t>
-                  </m:r>
-                </m:sub>
-              </m:sSub>
-              <m:r>
-                <w:rPr>
-                  <w:rFonts w:ascii="Cambria Math" w:hAnsi="Cambria Math" w:cs="Times New Roman"/>
-                  <w:sz w:val="24"/>
-                  <w:szCs w:val="24"/>
-                </w:rPr>
-                <m:t>/(</m:t>
-              </m:r>
-              <m:sSub>
-                <m:sSubPr>
-                  <m:ctrlPr>
-                    <w:rPr>
-                      <w:rFonts w:ascii="Cambria Math" w:hAnsi="Cambria Math" w:cs="Times New Roman"/>
-                      <w:i/>
-                      <w:sz w:val="24"/>
-                      <w:szCs w:val="24"/>
-                    </w:rPr>
-                  </m:ctrlPr>
-                </m:sSubPr>
-                <m:e>
-                  <m:r>
-                    <w:rPr>
-                      <w:rFonts w:ascii="Cambria Math" w:hAnsi="Cambria Math" w:cs="Times New Roman"/>
-                      <w:sz w:val="24"/>
-                      <w:szCs w:val="24"/>
-                    </w:rPr>
-                    <m:t>n</m:t>
-                  </m:r>
-                </m:e>
-                <m:sub>
-                  <m:r>
-                    <w:rPr>
-                      <w:rFonts w:ascii="Cambria Math" w:hAnsi="Cambria Math" w:cs="Times New Roman"/>
-                      <w:sz w:val="24"/>
-                      <w:szCs w:val="24"/>
-                    </w:rPr>
-                    <m:t>1</m:t>
-                  </m:r>
-                </m:sub>
-              </m:sSub>
-              <m:r>
-                <w:rPr>
-                  <w:rFonts w:ascii="Cambria Math" w:hAnsi="Cambria Math" w:cs="Times New Roman"/>
-                  <w:sz w:val="24"/>
-                  <w:szCs w:val="24"/>
-                </w:rPr>
-                <m:t>-1)</m:t>
-              </m:r>
-            </m:num>
-            <m:den>
-              <m:r>
-                <w:rPr>
-                  <w:rFonts w:ascii="Cambria Math" w:hAnsi="Cambria Math" w:cs="Times New Roman"/>
-                  <w:sz w:val="24"/>
-                  <w:szCs w:val="24"/>
-                </w:rPr>
-                <m:t>SS</m:t>
-              </m:r>
-              <m:sSub>
-                <m:sSubPr>
-                  <m:ctrlPr>
-                    <w:rPr>
-                      <w:rFonts w:ascii="Cambria Math" w:hAnsi="Cambria Math" w:cs="Times New Roman"/>
-                      <w:i/>
-                      <w:sz w:val="24"/>
-                      <w:szCs w:val="24"/>
-                    </w:rPr>
-                  </m:ctrlPr>
-                </m:sSubPr>
-                <m:e>
-                  <m:r>
-                    <w:rPr>
-                      <w:rFonts w:ascii="Cambria Math" w:hAnsi="Cambria Math" w:cs="Times New Roman"/>
-                      <w:sz w:val="24"/>
-                      <w:szCs w:val="24"/>
-                    </w:rPr>
-                    <m:t>E</m:t>
-                  </m:r>
-                </m:e>
-                <m:sub>
-                  <m:r>
-                    <w:rPr>
-                      <w:rFonts w:ascii="Cambria Math" w:hAnsi="Cambria Math" w:cs="Times New Roman"/>
-                      <w:sz w:val="24"/>
-                      <w:szCs w:val="24"/>
-                    </w:rPr>
-                    <m:t>0</m:t>
-                  </m:r>
-                </m:sub>
-              </m:sSub>
-              <m:r>
-                <w:rPr>
-                  <w:rFonts w:ascii="Cambria Math" w:hAnsi="Cambria Math" w:cs="Times New Roman"/>
-                  <w:sz w:val="24"/>
-                  <w:szCs w:val="24"/>
-                </w:rPr>
-                <m:t>/(</m:t>
-              </m:r>
-              <m:sSub>
-                <m:sSubPr>
-                  <m:ctrlPr>
-                    <w:rPr>
-                      <w:rFonts w:ascii="Cambria Math" w:hAnsi="Cambria Math" w:cs="Times New Roman"/>
-                      <w:i/>
-                      <w:sz w:val="24"/>
-                      <w:szCs w:val="24"/>
-                    </w:rPr>
-                  </m:ctrlPr>
-                </m:sSubPr>
-                <m:e>
-                  <m:r>
-                    <w:rPr>
-                      <w:rFonts w:ascii="Cambria Math" w:hAnsi="Cambria Math" w:cs="Times New Roman"/>
-                      <w:sz w:val="24"/>
-                      <w:szCs w:val="24"/>
-                    </w:rPr>
-                    <m:t>n</m:t>
-                  </m:r>
-                </m:e>
-                <m:sub>
-                  <m:r>
-                    <w:rPr>
-                      <w:rFonts w:ascii="Cambria Math" w:hAnsi="Cambria Math" w:cs="Times New Roman"/>
-                      <w:sz w:val="24"/>
-                      <w:szCs w:val="24"/>
-                    </w:rPr>
-                    <m:t>0</m:t>
-                  </m:r>
-                </m:sub>
-              </m:sSub>
-              <m:r>
-                <w:rPr>
-                  <w:rFonts w:ascii="Cambria Math" w:hAnsi="Cambria Math" w:cs="Times New Roman"/>
-                  <w:sz w:val="24"/>
-                  <w:szCs w:val="24"/>
-                </w:rPr>
-                <m:t>-1)</m:t>
-              </m:r>
-            </m:den>
-          </m:f>
-        </m:oMath>
-      </m:oMathPara>
+      <w:r>
+        <w:rPr>
+          <w:rFonts w:ascii="Times New Roman" w:hAnsi="Times New Roman" w:cs="Times New Roman"/>
+          <w:color w:val="FF0000"/>
+          <w:sz w:val="24"/>
+          <w:szCs w:val="24"/>
+        </w:rPr>
+        <w:t xml:space="preserve">Note: </w:t>
+      </w:r>
+      <m:oMath>
+        <m:r>
+          <w:rPr>
+            <w:rFonts w:ascii="Cambria Math" w:hAnsi="Cambria Math" w:cs="Times New Roman"/>
+            <w:color w:val="FF0000"/>
+            <w:sz w:val="24"/>
+            <w:szCs w:val="24"/>
+          </w:rPr>
+          <m:t>sample variance is given by:</m:t>
+        </m:r>
+        <m:sSubSup>
+          <m:sSubSupPr>
+            <m:ctrlPr>
+              <w:rPr>
+                <w:rFonts w:ascii="Cambria Math" w:hAnsi="Cambria Math" w:cs="Times New Roman"/>
+                <w:i/>
+                <w:color w:val="FF0000"/>
+                <w:sz w:val="24"/>
+                <w:szCs w:val="24"/>
+              </w:rPr>
+            </m:ctrlPr>
+          </m:sSubSupPr>
+          <m:e>
+            <m:r>
+              <w:rPr>
+                <w:rFonts w:ascii="Cambria Math" w:hAnsi="Cambria Math" w:cs="Times New Roman"/>
+                <w:color w:val="FF0000"/>
+                <w:sz w:val="24"/>
+                <w:szCs w:val="24"/>
+              </w:rPr>
+              <m:t>s</m:t>
+            </m:r>
+          </m:e>
+          <m:sub>
+            <m:r>
+              <w:rPr>
+                <w:rFonts w:ascii="Cambria Math" w:hAnsi="Cambria Math" w:cs="Times New Roman"/>
+                <w:color w:val="FF0000"/>
+                <w:sz w:val="24"/>
+                <w:szCs w:val="24"/>
+              </w:rPr>
+              <m:t>1</m:t>
+            </m:r>
+          </m:sub>
+          <m:sup>
+            <m:r>
+              <w:rPr>
+                <w:rFonts w:ascii="Cambria Math" w:hAnsi="Cambria Math" w:cs="Times New Roman"/>
+                <w:color w:val="FF0000"/>
+                <w:sz w:val="24"/>
+                <w:szCs w:val="24"/>
+              </w:rPr>
+              <m:t>2</m:t>
+            </m:r>
+          </m:sup>
+        </m:sSubSup>
+        <m:r>
+          <w:rPr>
+            <w:rFonts w:ascii="Cambria Math" w:hAnsi="Cambria Math" w:cs="Times New Roman"/>
+            <w:color w:val="FF0000"/>
+            <w:sz w:val="24"/>
+            <w:szCs w:val="24"/>
+          </w:rPr>
+          <m:t>=</m:t>
+        </m:r>
+        <m:f>
+          <m:fPr>
+            <m:ctrlPr>
+              <w:rPr>
+                <w:rFonts w:ascii="Cambria Math" w:hAnsi="Cambria Math" w:cs="Times New Roman"/>
+                <w:i/>
+                <w:color w:val="FF0000"/>
+                <w:sz w:val="24"/>
+                <w:szCs w:val="24"/>
+              </w:rPr>
+            </m:ctrlPr>
+          </m:fPr>
+          <m:num>
+            <m:r>
+              <w:rPr>
+                <w:rFonts w:ascii="Cambria Math" w:hAnsi="Cambria Math" w:cs="Times New Roman"/>
+                <w:color w:val="FF0000"/>
+                <w:sz w:val="24"/>
+                <w:szCs w:val="24"/>
+              </w:rPr>
+              <m:t>∑</m:t>
+            </m:r>
+            <m:sSup>
+              <m:sSupPr>
+                <m:ctrlPr>
+                  <w:rPr>
+                    <w:rFonts w:ascii="Cambria Math" w:hAnsi="Cambria Math" w:cs="Times New Roman"/>
+                    <w:i/>
+                    <w:color w:val="FF0000"/>
+                    <w:sz w:val="24"/>
+                    <w:szCs w:val="24"/>
+                  </w:rPr>
+                </m:ctrlPr>
+              </m:sSupPr>
+              <m:e>
+                <m:d>
+                  <m:dPr>
+                    <m:ctrlPr>
+                      <w:rPr>
+                        <w:rFonts w:ascii="Cambria Math" w:hAnsi="Cambria Math" w:cs="Times New Roman"/>
+                        <w:i/>
+                        <w:color w:val="FF0000"/>
+                        <w:sz w:val="24"/>
+                        <w:szCs w:val="24"/>
+                      </w:rPr>
+                    </m:ctrlPr>
+                  </m:dPr>
+                  <m:e>
+                    <m:sSub>
+                      <m:sSubPr>
+                        <m:ctrlPr>
+                          <w:rPr>
+                            <w:rFonts w:ascii="Cambria Math" w:hAnsi="Cambria Math" w:cs="Times New Roman"/>
+                            <w:i/>
+                            <w:color w:val="FF0000"/>
+                            <w:sz w:val="24"/>
+                            <w:szCs w:val="24"/>
+                          </w:rPr>
+                        </m:ctrlPr>
+                      </m:sSubPr>
+                      <m:e>
+                        <m:r>
+                          <w:rPr>
+                            <w:rFonts w:ascii="Cambria Math" w:hAnsi="Cambria Math" w:cs="Times New Roman"/>
+                            <w:color w:val="FF0000"/>
+                            <w:sz w:val="24"/>
+                            <w:szCs w:val="24"/>
+                          </w:rPr>
+                          <m:t>Y</m:t>
+                        </m:r>
+                      </m:e>
+                      <m:sub>
+                        <m:r>
+                          <w:rPr>
+                            <w:rFonts w:ascii="Cambria Math" w:hAnsi="Cambria Math" w:cs="Times New Roman"/>
+                            <w:color w:val="FF0000"/>
+                            <w:sz w:val="24"/>
+                            <w:szCs w:val="24"/>
+                          </w:rPr>
+                          <m:t>1i</m:t>
+                        </m:r>
+                      </m:sub>
+                    </m:sSub>
+                    <m:r>
+                      <w:rPr>
+                        <w:rFonts w:ascii="Cambria Math" w:hAnsi="Cambria Math" w:cs="Times New Roman"/>
+                        <w:color w:val="FF0000"/>
+                        <w:sz w:val="24"/>
+                        <w:szCs w:val="24"/>
+                      </w:rPr>
+                      <m:t>-</m:t>
+                    </m:r>
+                    <m:sSub>
+                      <m:sSubPr>
+                        <m:ctrlPr>
+                          <w:rPr>
+                            <w:rFonts w:ascii="Cambria Math" w:hAnsi="Cambria Math" w:cs="Times New Roman"/>
+                            <w:i/>
+                            <w:color w:val="FF0000"/>
+                            <w:sz w:val="24"/>
+                            <w:szCs w:val="24"/>
+                          </w:rPr>
+                        </m:ctrlPr>
+                      </m:sSubPr>
+                      <m:e>
+                        <m:acc>
+                          <m:accPr>
+                            <m:chr m:val="̅"/>
+                            <m:ctrlPr>
+                              <w:rPr>
+                                <w:rFonts w:ascii="Cambria Math" w:hAnsi="Cambria Math" w:cs="Times New Roman"/>
+                                <w:i/>
+                                <w:color w:val="FF0000"/>
+                                <w:sz w:val="24"/>
+                                <w:szCs w:val="24"/>
+                              </w:rPr>
+                            </m:ctrlPr>
+                          </m:accPr>
+                          <m:e>
+                            <m:r>
+                              <w:rPr>
+                                <w:rFonts w:ascii="Cambria Math" w:hAnsi="Cambria Math" w:cs="Times New Roman"/>
+                                <w:color w:val="FF0000"/>
+                                <w:sz w:val="24"/>
+                                <w:szCs w:val="24"/>
+                              </w:rPr>
+                              <m:t>Y</m:t>
+                            </m:r>
+                          </m:e>
+                        </m:acc>
+                      </m:e>
+                      <m:sub>
+                        <m:r>
+                          <w:rPr>
+                            <w:rFonts w:ascii="Cambria Math" w:hAnsi="Cambria Math" w:cs="Times New Roman"/>
+                            <w:color w:val="FF0000"/>
+                            <w:sz w:val="24"/>
+                            <w:szCs w:val="24"/>
+                          </w:rPr>
+                          <m:t>1</m:t>
+                        </m:r>
+                      </m:sub>
+                    </m:sSub>
+                  </m:e>
+                </m:d>
+              </m:e>
+              <m:sup>
+                <m:r>
+                  <w:rPr>
+                    <w:rFonts w:ascii="Cambria Math" w:hAnsi="Cambria Math" w:cs="Times New Roman"/>
+                    <w:color w:val="FF0000"/>
+                    <w:sz w:val="24"/>
+                    <w:szCs w:val="24"/>
+                  </w:rPr>
+                  <m:t>2</m:t>
+                </m:r>
+              </m:sup>
+            </m:sSup>
+          </m:num>
+          <m:den>
+            <m:d>
+              <m:dPr>
+                <m:ctrlPr>
+                  <w:rPr>
+                    <w:rFonts w:ascii="Cambria Math" w:hAnsi="Cambria Math" w:cs="Times New Roman"/>
+                    <w:i/>
+                    <w:color w:val="FF0000"/>
+                    <w:sz w:val="24"/>
+                    <w:szCs w:val="24"/>
+                  </w:rPr>
+                </m:ctrlPr>
+              </m:dPr>
+              <m:e>
+                <m:sSub>
+                  <m:sSubPr>
+                    <m:ctrlPr>
+                      <w:rPr>
+                        <w:rFonts w:ascii="Cambria Math" w:hAnsi="Cambria Math" w:cs="Times New Roman"/>
+                        <w:i/>
+                        <w:color w:val="FF0000"/>
+                        <w:sz w:val="24"/>
+                        <w:szCs w:val="24"/>
+                      </w:rPr>
+                    </m:ctrlPr>
+                  </m:sSubPr>
+                  <m:e>
+                    <m:r>
+                      <w:rPr>
+                        <w:rFonts w:ascii="Cambria Math" w:hAnsi="Cambria Math" w:cs="Times New Roman"/>
+                        <w:color w:val="FF0000"/>
+                        <w:sz w:val="24"/>
+                        <w:szCs w:val="24"/>
+                      </w:rPr>
+                      <m:t>n</m:t>
+                    </m:r>
+                  </m:e>
+                  <m:sub>
+                    <m:r>
+                      <w:rPr>
+                        <w:rFonts w:ascii="Cambria Math" w:hAnsi="Cambria Math" w:cs="Times New Roman"/>
+                        <w:color w:val="FF0000"/>
+                        <w:sz w:val="24"/>
+                        <w:szCs w:val="24"/>
+                      </w:rPr>
+                      <m:t>1</m:t>
+                    </m:r>
+                  </m:sub>
+                </m:sSub>
+                <m:r>
+                  <w:rPr>
+                    <w:rFonts w:ascii="Cambria Math" w:hAnsi="Cambria Math" w:cs="Times New Roman"/>
+                    <w:color w:val="FF0000"/>
+                    <w:sz w:val="24"/>
+                    <w:szCs w:val="24"/>
+                  </w:rPr>
+                  <m:t>-1</m:t>
+                </m:r>
+              </m:e>
+            </m:d>
+          </m:den>
+        </m:f>
+        <m:r>
+          <w:rPr>
+            <w:rFonts w:ascii="Cambria Math" w:hAnsi="Cambria Math" w:cs="Times New Roman"/>
+            <w:color w:val="FF0000"/>
+            <w:sz w:val="24"/>
+            <w:szCs w:val="24"/>
+          </w:rPr>
+          <m:t xml:space="preserve">      </m:t>
+        </m:r>
+        <m:sSubSup>
+          <m:sSubSupPr>
+            <m:ctrlPr>
+              <w:rPr>
+                <w:rFonts w:ascii="Cambria Math" w:hAnsi="Cambria Math" w:cs="Times New Roman"/>
+                <w:i/>
+                <w:color w:val="FF0000"/>
+                <w:sz w:val="24"/>
+                <w:szCs w:val="24"/>
+              </w:rPr>
+            </m:ctrlPr>
+          </m:sSubSupPr>
+          <m:e>
+            <m:r>
+              <w:rPr>
+                <w:rFonts w:ascii="Cambria Math" w:hAnsi="Cambria Math" w:cs="Times New Roman"/>
+                <w:color w:val="FF0000"/>
+                <w:sz w:val="24"/>
+                <w:szCs w:val="24"/>
+              </w:rPr>
+              <m:t>s</m:t>
+            </m:r>
+          </m:e>
+          <m:sub>
+            <m:r>
+              <w:rPr>
+                <w:rFonts w:ascii="Cambria Math" w:hAnsi="Cambria Math" w:cs="Times New Roman"/>
+                <w:color w:val="FF0000"/>
+                <w:sz w:val="24"/>
+                <w:szCs w:val="24"/>
+              </w:rPr>
+              <m:t>0</m:t>
+            </m:r>
+          </m:sub>
+          <m:sup>
+            <m:r>
+              <w:rPr>
+                <w:rFonts w:ascii="Cambria Math" w:hAnsi="Cambria Math" w:cs="Times New Roman"/>
+                <w:color w:val="FF0000"/>
+                <w:sz w:val="24"/>
+                <w:szCs w:val="24"/>
+              </w:rPr>
+              <m:t>2</m:t>
+            </m:r>
+          </m:sup>
+        </m:sSubSup>
+        <m:r>
+          <w:rPr>
+            <w:rFonts w:ascii="Cambria Math" w:hAnsi="Cambria Math" w:cs="Times New Roman"/>
+            <w:color w:val="FF0000"/>
+            <w:sz w:val="24"/>
+            <w:szCs w:val="24"/>
+          </w:rPr>
+          <m:t>=</m:t>
+        </m:r>
+        <m:f>
+          <m:fPr>
+            <m:ctrlPr>
+              <w:rPr>
+                <w:rFonts w:ascii="Cambria Math" w:hAnsi="Cambria Math" w:cs="Times New Roman"/>
+                <w:i/>
+                <w:color w:val="FF0000"/>
+                <w:sz w:val="24"/>
+                <w:szCs w:val="24"/>
+              </w:rPr>
+            </m:ctrlPr>
+          </m:fPr>
+          <m:num>
+            <m:r>
+              <w:rPr>
+                <w:rFonts w:ascii="Cambria Math" w:hAnsi="Cambria Math" w:cs="Times New Roman"/>
+                <w:color w:val="FF0000"/>
+                <w:sz w:val="24"/>
+                <w:szCs w:val="24"/>
+              </w:rPr>
+              <m:t>∑</m:t>
+            </m:r>
+            <m:sSup>
+              <m:sSupPr>
+                <m:ctrlPr>
+                  <w:rPr>
+                    <w:rFonts w:ascii="Cambria Math" w:hAnsi="Cambria Math" w:cs="Times New Roman"/>
+                    <w:i/>
+                    <w:color w:val="FF0000"/>
+                    <w:sz w:val="24"/>
+                    <w:szCs w:val="24"/>
+                  </w:rPr>
+                </m:ctrlPr>
+              </m:sSupPr>
+              <m:e>
+                <m:d>
+                  <m:dPr>
+                    <m:ctrlPr>
+                      <w:rPr>
+                        <w:rFonts w:ascii="Cambria Math" w:hAnsi="Cambria Math" w:cs="Times New Roman"/>
+                        <w:i/>
+                        <w:color w:val="FF0000"/>
+                        <w:sz w:val="24"/>
+                        <w:szCs w:val="24"/>
+                      </w:rPr>
+                    </m:ctrlPr>
+                  </m:dPr>
+                  <m:e>
+                    <m:sSub>
+                      <m:sSubPr>
+                        <m:ctrlPr>
+                          <w:rPr>
+                            <w:rFonts w:ascii="Cambria Math" w:hAnsi="Cambria Math" w:cs="Times New Roman"/>
+                            <w:i/>
+                            <w:color w:val="FF0000"/>
+                            <w:sz w:val="24"/>
+                            <w:szCs w:val="24"/>
+                          </w:rPr>
+                        </m:ctrlPr>
+                      </m:sSubPr>
+                      <m:e>
+                        <m:r>
+                          <w:rPr>
+                            <w:rFonts w:ascii="Cambria Math" w:hAnsi="Cambria Math" w:cs="Times New Roman"/>
+                            <w:color w:val="FF0000"/>
+                            <w:sz w:val="24"/>
+                            <w:szCs w:val="24"/>
+                          </w:rPr>
+                          <m:t>Y</m:t>
+                        </m:r>
+                      </m:e>
+                      <m:sub>
+                        <m:r>
+                          <w:rPr>
+                            <w:rFonts w:ascii="Cambria Math" w:hAnsi="Cambria Math" w:cs="Times New Roman"/>
+                            <w:color w:val="FF0000"/>
+                            <w:sz w:val="24"/>
+                            <w:szCs w:val="24"/>
+                          </w:rPr>
+                          <m:t>0i</m:t>
+                        </m:r>
+                      </m:sub>
+                    </m:sSub>
+                    <m:r>
+                      <w:rPr>
+                        <w:rFonts w:ascii="Cambria Math" w:hAnsi="Cambria Math" w:cs="Times New Roman"/>
+                        <w:color w:val="FF0000"/>
+                        <w:sz w:val="24"/>
+                        <w:szCs w:val="24"/>
+                      </w:rPr>
+                      <m:t>-</m:t>
+                    </m:r>
+                    <m:sSub>
+                      <m:sSubPr>
+                        <m:ctrlPr>
+                          <w:rPr>
+                            <w:rFonts w:ascii="Cambria Math" w:hAnsi="Cambria Math" w:cs="Times New Roman"/>
+                            <w:i/>
+                            <w:color w:val="FF0000"/>
+                            <w:sz w:val="24"/>
+                            <w:szCs w:val="24"/>
+                          </w:rPr>
+                        </m:ctrlPr>
+                      </m:sSubPr>
+                      <m:e>
+                        <m:acc>
+                          <m:accPr>
+                            <m:chr m:val="̅"/>
+                            <m:ctrlPr>
+                              <w:rPr>
+                                <w:rFonts w:ascii="Cambria Math" w:hAnsi="Cambria Math" w:cs="Times New Roman"/>
+                                <w:i/>
+                                <w:color w:val="FF0000"/>
+                                <w:sz w:val="24"/>
+                                <w:szCs w:val="24"/>
+                              </w:rPr>
+                            </m:ctrlPr>
+                          </m:accPr>
+                          <m:e>
+                            <m:r>
+                              <w:rPr>
+                                <w:rFonts w:ascii="Cambria Math" w:hAnsi="Cambria Math" w:cs="Times New Roman"/>
+                                <w:color w:val="FF0000"/>
+                                <w:sz w:val="24"/>
+                                <w:szCs w:val="24"/>
+                              </w:rPr>
+                              <m:t>Y</m:t>
+                            </m:r>
+                          </m:e>
+                        </m:acc>
+                      </m:e>
+                      <m:sub>
+                        <m:r>
+                          <w:rPr>
+                            <w:rFonts w:ascii="Cambria Math" w:hAnsi="Cambria Math" w:cs="Times New Roman"/>
+                            <w:color w:val="FF0000"/>
+                            <w:sz w:val="24"/>
+                            <w:szCs w:val="24"/>
+                          </w:rPr>
+                          <m:t>0</m:t>
+                        </m:r>
+                      </m:sub>
+                    </m:sSub>
+                  </m:e>
+                </m:d>
+              </m:e>
+              <m:sup>
+                <m:r>
+                  <w:rPr>
+                    <w:rFonts w:ascii="Cambria Math" w:hAnsi="Cambria Math" w:cs="Times New Roman"/>
+                    <w:color w:val="FF0000"/>
+                    <w:sz w:val="24"/>
+                    <w:szCs w:val="24"/>
+                  </w:rPr>
+                  <m:t>2</m:t>
+                </m:r>
+              </m:sup>
+            </m:sSup>
+          </m:num>
+          <m:den>
+            <m:sSub>
+              <m:sSubPr>
+                <m:ctrlPr>
+                  <w:rPr>
+                    <w:rFonts w:ascii="Cambria Math" w:hAnsi="Cambria Math" w:cs="Times New Roman"/>
+                    <w:i/>
+                    <w:color w:val="FF0000"/>
+                    <w:sz w:val="24"/>
+                    <w:szCs w:val="24"/>
+                  </w:rPr>
+                </m:ctrlPr>
+              </m:sSubPr>
+              <m:e>
+                <m:r>
+                  <w:rPr>
+                    <w:rFonts w:ascii="Cambria Math" w:hAnsi="Cambria Math" w:cs="Times New Roman"/>
+                    <w:color w:val="FF0000"/>
+                    <w:sz w:val="24"/>
+                    <w:szCs w:val="24"/>
+                  </w:rPr>
+                  <m:t>n</m:t>
+                </m:r>
+              </m:e>
+              <m:sub>
+                <m:r>
+                  <w:rPr>
+                    <w:rFonts w:ascii="Cambria Math" w:hAnsi="Cambria Math" w:cs="Times New Roman"/>
+                    <w:color w:val="FF0000"/>
+                    <w:sz w:val="24"/>
+                    <w:szCs w:val="24"/>
+                  </w:rPr>
+                  <m:t>0</m:t>
+                </m:r>
+              </m:sub>
+            </m:sSub>
+            <m:r>
+              <w:rPr>
+                <w:rFonts w:ascii="Cambria Math" w:hAnsi="Cambria Math" w:cs="Times New Roman"/>
+                <w:color w:val="FF0000"/>
+                <w:sz w:val="24"/>
+                <w:szCs w:val="24"/>
+              </w:rPr>
+              <m:t>-1</m:t>
+            </m:r>
+          </m:den>
+        </m:f>
+      </m:oMath>
+    </w:p>
+    <w:p>
+      <w:pPr>
+        <w:rPr>
+          <w:rFonts w:ascii="Times New Roman" w:hAnsi="Times New Roman" w:cs="Times New Roman"/>
+          <w:sz w:val="36"/>
+          <w:szCs w:val="36"/>
+        </w:rPr>
+      </w:pPr>
+      <m:oMath>
+        <m:r>
+          <w:rPr>
+            <w:rFonts w:ascii="Cambria Math" w:hAnsi="Cambria Math" w:cs="Times New Roman"/>
+            <w:sz w:val="36"/>
+            <w:szCs w:val="36"/>
+          </w:rPr>
+          <m:t>F=</m:t>
+        </m:r>
+        <m:f>
+          <m:fPr>
+            <m:ctrlPr>
+              <w:rPr>
+                <w:rFonts w:ascii="Cambria Math" w:hAnsi="Cambria Math" w:cs="Times New Roman"/>
+                <w:i/>
+                <w:sz w:val="36"/>
+                <w:szCs w:val="36"/>
+              </w:rPr>
+            </m:ctrlPr>
+          </m:fPr>
+          <m:num>
+            <m:r>
+              <w:rPr>
+                <w:rFonts w:ascii="Cambria Math" w:hAnsi="Cambria Math" w:cs="Times New Roman"/>
+                <w:sz w:val="36"/>
+                <w:szCs w:val="36"/>
+              </w:rPr>
+              <m:t>SS</m:t>
+            </m:r>
+            <m:sSub>
+              <m:sSubPr>
+                <m:ctrlPr>
+                  <w:rPr>
+                    <w:rFonts w:ascii="Cambria Math" w:hAnsi="Cambria Math" w:cs="Times New Roman"/>
+                    <w:i/>
+                    <w:sz w:val="36"/>
+                    <w:szCs w:val="36"/>
+                  </w:rPr>
+                </m:ctrlPr>
+              </m:sSubPr>
+              <m:e>
+                <m:r>
+                  <w:rPr>
+                    <w:rFonts w:ascii="Cambria Math" w:hAnsi="Cambria Math" w:cs="Times New Roman"/>
+                    <w:sz w:val="36"/>
+                    <w:szCs w:val="36"/>
+                  </w:rPr>
+                  <m:t>E</m:t>
+                </m:r>
+              </m:e>
+              <m:sub>
+                <m:r>
+                  <w:rPr>
+                    <w:rFonts w:ascii="Cambria Math" w:hAnsi="Cambria Math" w:cs="Times New Roman"/>
+                    <w:sz w:val="36"/>
+                    <w:szCs w:val="36"/>
+                  </w:rPr>
+                  <m:t>1</m:t>
+                </m:r>
+              </m:sub>
+            </m:sSub>
+            <m:r>
+              <w:rPr>
+                <w:rFonts w:ascii="Cambria Math" w:hAnsi="Cambria Math" w:cs="Times New Roman"/>
+                <w:sz w:val="36"/>
+                <w:szCs w:val="36"/>
+              </w:rPr>
+              <m:t>/(</m:t>
+            </m:r>
+            <m:sSub>
+              <m:sSubPr>
+                <m:ctrlPr>
+                  <w:rPr>
+                    <w:rFonts w:ascii="Cambria Math" w:hAnsi="Cambria Math" w:cs="Times New Roman"/>
+                    <w:i/>
+                    <w:sz w:val="36"/>
+                    <w:szCs w:val="36"/>
+                  </w:rPr>
+                </m:ctrlPr>
+              </m:sSubPr>
+              <m:e>
+                <m:r>
+                  <w:rPr>
+                    <w:rFonts w:ascii="Cambria Math" w:hAnsi="Cambria Math" w:cs="Times New Roman"/>
+                    <w:sz w:val="36"/>
+                    <w:szCs w:val="36"/>
+                  </w:rPr>
+                  <m:t>n</m:t>
+                </m:r>
+              </m:e>
+              <m:sub>
+                <m:r>
+                  <w:rPr>
+                    <w:rFonts w:ascii="Cambria Math" w:hAnsi="Cambria Math" w:cs="Times New Roman"/>
+                    <w:sz w:val="36"/>
+                    <w:szCs w:val="36"/>
+                  </w:rPr>
+                  <m:t>1</m:t>
+                </m:r>
+              </m:sub>
+            </m:sSub>
+            <m:r>
+              <w:rPr>
+                <w:rFonts w:ascii="Cambria Math" w:hAnsi="Cambria Math" w:cs="Times New Roman"/>
+                <w:sz w:val="36"/>
+                <w:szCs w:val="36"/>
+              </w:rPr>
+              <m:t>-1)</m:t>
+            </m:r>
+          </m:num>
+          <m:den>
+            <m:r>
+              <w:rPr>
+                <w:rFonts w:ascii="Cambria Math" w:hAnsi="Cambria Math" w:cs="Times New Roman"/>
+                <w:sz w:val="36"/>
+                <w:szCs w:val="36"/>
+              </w:rPr>
+              <m:t>SS</m:t>
+            </m:r>
+            <m:sSub>
+              <m:sSubPr>
+                <m:ctrlPr>
+                  <w:rPr>
+                    <w:rFonts w:ascii="Cambria Math" w:hAnsi="Cambria Math" w:cs="Times New Roman"/>
+                    <w:i/>
+                    <w:sz w:val="36"/>
+                    <w:szCs w:val="36"/>
+                  </w:rPr>
+                </m:ctrlPr>
+              </m:sSubPr>
+              <m:e>
+                <m:r>
+                  <w:rPr>
+                    <w:rFonts w:ascii="Cambria Math" w:hAnsi="Cambria Math" w:cs="Times New Roman"/>
+                    <w:sz w:val="36"/>
+                    <w:szCs w:val="36"/>
+                  </w:rPr>
+                  <m:t>E</m:t>
+                </m:r>
+              </m:e>
+              <m:sub>
+                <m:r>
+                  <w:rPr>
+                    <w:rFonts w:ascii="Cambria Math" w:hAnsi="Cambria Math" w:cs="Times New Roman"/>
+                    <w:sz w:val="36"/>
+                    <w:szCs w:val="36"/>
+                  </w:rPr>
+                  <m:t>0</m:t>
+                </m:r>
+              </m:sub>
+            </m:sSub>
+            <m:r>
+              <w:rPr>
+                <w:rFonts w:ascii="Cambria Math" w:hAnsi="Cambria Math" w:cs="Times New Roman"/>
+                <w:sz w:val="36"/>
+                <w:szCs w:val="36"/>
+              </w:rPr>
+              <m:t>/(</m:t>
+            </m:r>
+            <m:sSub>
+              <m:sSubPr>
+                <m:ctrlPr>
+                  <w:rPr>
+                    <w:rFonts w:ascii="Cambria Math" w:hAnsi="Cambria Math" w:cs="Times New Roman"/>
+                    <w:i/>
+                    <w:sz w:val="36"/>
+                    <w:szCs w:val="36"/>
+                  </w:rPr>
+                </m:ctrlPr>
+              </m:sSubPr>
+              <m:e>
+                <m:r>
+                  <w:rPr>
+                    <w:rFonts w:ascii="Cambria Math" w:hAnsi="Cambria Math" w:cs="Times New Roman"/>
+                    <w:sz w:val="36"/>
+                    <w:szCs w:val="36"/>
+                  </w:rPr>
+                  <m:t>n</m:t>
+                </m:r>
+              </m:e>
+              <m:sub>
+                <m:r>
+                  <w:rPr>
+                    <w:rFonts w:ascii="Cambria Math" w:hAnsi="Cambria Math" w:cs="Times New Roman"/>
+                    <w:sz w:val="36"/>
+                    <w:szCs w:val="36"/>
+                  </w:rPr>
+                  <m:t>0</m:t>
+                </m:r>
+              </m:sub>
+            </m:sSub>
+            <m:r>
+              <w:rPr>
+                <w:rFonts w:ascii="Cambria Math" w:hAnsi="Cambria Math" w:cs="Times New Roman"/>
+                <w:sz w:val="36"/>
+                <w:szCs w:val="36"/>
+              </w:rPr>
+              <m:t>-1)</m:t>
+            </m:r>
+          </m:den>
+        </m:f>
+      </m:oMath>
+      <w:r>
+        <w:rPr>
+          <w:rFonts w:ascii="Times New Roman" w:hAnsi="Times New Roman" w:cs="Times New Roman"/>
+          <w:sz w:val="36"/>
+          <w:szCs w:val="36"/>
+        </w:rPr>
+        <w:t xml:space="preserve"> = </w:t>
+      </w:r>
+      <m:oMath>
+        <m:f>
+          <m:fPr>
+            <m:ctrlPr>
+              <w:rPr>
+                <w:rFonts w:ascii="Cambria Math" w:hAnsi="Cambria Math" w:cs="Times New Roman"/>
+                <w:i/>
+                <w:sz w:val="36"/>
+                <w:szCs w:val="36"/>
+              </w:rPr>
+            </m:ctrlPr>
+          </m:fPr>
+          <m:num>
+            <m:sSubSup>
+              <m:sSubSupPr>
+                <m:ctrlPr>
+                  <w:rPr>
+                    <w:rFonts w:ascii="Cambria Math" w:hAnsi="Cambria Math" w:cs="Times New Roman"/>
+                    <w:i/>
+                    <w:sz w:val="36"/>
+                    <w:szCs w:val="36"/>
+                  </w:rPr>
+                </m:ctrlPr>
+              </m:sSubSupPr>
+              <m:e>
+                <m:r>
+                  <w:rPr>
+                    <w:rFonts w:ascii="Cambria Math" w:hAnsi="Cambria Math" w:cs="Times New Roman"/>
+                    <w:sz w:val="36"/>
+                    <w:szCs w:val="36"/>
+                  </w:rPr>
+                  <m:t>s</m:t>
+                </m:r>
+              </m:e>
+              <m:sub>
+                <m:r>
+                  <w:rPr>
+                    <w:rFonts w:ascii="Cambria Math" w:hAnsi="Cambria Math" w:cs="Times New Roman"/>
+                    <w:sz w:val="36"/>
+                    <w:szCs w:val="36"/>
+                  </w:rPr>
+                  <m:t>1</m:t>
+                </m:r>
+              </m:sub>
+              <m:sup>
+                <m:r>
+                  <w:rPr>
+                    <w:rFonts w:ascii="Cambria Math" w:hAnsi="Cambria Math" w:cs="Times New Roman"/>
+                    <w:sz w:val="36"/>
+                    <w:szCs w:val="36"/>
+                  </w:rPr>
+                  <m:t>2</m:t>
+                </m:r>
+              </m:sup>
+            </m:sSubSup>
+          </m:num>
+          <m:den>
+            <m:sSubSup>
+              <m:sSubSupPr>
+                <m:ctrlPr>
+                  <w:rPr>
+                    <w:rFonts w:ascii="Cambria Math" w:hAnsi="Cambria Math" w:cs="Times New Roman"/>
+                    <w:i/>
+                    <w:sz w:val="36"/>
+                    <w:szCs w:val="36"/>
+                  </w:rPr>
+                </m:ctrlPr>
+              </m:sSubSupPr>
+              <m:e>
+                <m:r>
+                  <w:rPr>
+                    <w:rFonts w:ascii="Cambria Math" w:hAnsi="Cambria Math" w:cs="Times New Roman"/>
+                    <w:sz w:val="36"/>
+                    <w:szCs w:val="36"/>
+                  </w:rPr>
+                  <m:t>s</m:t>
+                </m:r>
+              </m:e>
+              <m:sub>
+                <m:r>
+                  <w:rPr>
+                    <w:rFonts w:ascii="Cambria Math" w:hAnsi="Cambria Math" w:cs="Times New Roman"/>
+                    <w:sz w:val="36"/>
+                    <w:szCs w:val="36"/>
+                  </w:rPr>
+                  <m:t>0</m:t>
+                </m:r>
+              </m:sub>
+              <m:sup>
+                <m:r>
+                  <w:rPr>
+                    <w:rFonts w:ascii="Cambria Math" w:hAnsi="Cambria Math" w:cs="Times New Roman"/>
+                    <w:sz w:val="36"/>
+                    <w:szCs w:val="36"/>
+                  </w:rPr>
+                  <m:t>2</m:t>
+                </m:r>
+              </m:sup>
+            </m:sSubSup>
+          </m:den>
+        </m:f>
+      </m:oMath>
     </w:p>
     <w:p>
       <w:pPr>
@@ -9985,6 +10669,7 @@
               <w:sz w:val="24"/>
               <w:szCs w:val="24"/>
             </w:rPr>
+            <w:lastRenderedPageBreak/>
             <m:t>F=</m:t>
           </m:r>
           <m:f>
@@ -10696,7 +11381,6 @@
           <w:sz w:val="24"/>
           <w:szCs w:val="24"/>
         </w:rPr>
-        <w:lastRenderedPageBreak/>
         <w:t xml:space="preserve">And then under the alternative, </w:t>
       </w:r>
       <m:oMath>

</xml_diff>